<commit_message>
[24.07.02 11:40] Model auto-generation
</commit_message>
<xml_diff>
--- a/nomenclature_parser/out/latest/word/CISU-Code_Effet_a_obtenir-v24.07.02.docx
+++ b/nomenclature_parser/out/latest/word/CISU-Code_Effet_a_obtenir-v24.07.02.docx
@@ -367,7 +367,9 @@
             <w:tcW w:type="dxa" w:w="1728"/>
           </w:tcPr>
           <w:p>
-            <w:r/>
+            <w:r>
+              <w:t>Pour obtenir une consultation ou une visite du MG (uniquement pour lien 15-15)</w:t>
+            </w:r>
           </w:p>
         </w:tc>
         <w:tc>
@@ -459,7 +461,9 @@
             <w:tcW w:type="dxa" w:w="1728"/>
           </w:tcPr>
           <w:p>
-            <w:r/>
+            <w:r>
+              <w:t>Détails à préciser dans le texte libre de la demande de ressources</w:t>
+            </w:r>
           </w:p>
         </w:tc>
         <w:tc>
@@ -534,7 +538,7 @@
           </w:tcPr>
           <w:p>
             <w:r>
-              <w:t>Demander une prise en charge de nombreuses patients/victimes</w:t>
+              <w:t>Demander une prise en charge de nombreux patients/victimes</w:t>
             </w:r>
           </w:p>
         </w:tc>

</xml_diff>